<commit_message>
keys for week 2
</commit_message>
<xml_diff>
--- a/two_days/Week 2 - Viz & Summarize Quantitative Variables/activity/quantitative EDA/eda_quant.docx
+++ b/two_days/Week 2 - Viz & Summarize Quantitative Variables/activity/quantitative EDA/eda_quant.docx
@@ -429,8 +429,8 @@
         <w:tblLook w:firstRow="1" w:lastRow="0" w:firstColumn="0" w:lastColumn="0" w:noHBand="0" w:noVBand="0" w:val="0020"/>
       </w:tblPr>
       <w:tblGrid>
-        <w:gridCol w:w="3740"/>
-        <w:gridCol w:w="4180"/>
+        <w:gridCol w:w="1980"/>
+        <w:gridCol w:w="5940"/>
       </w:tblGrid>
       <w:tr>
         <w:trPr>
@@ -1049,7 +1049,7 @@
       <w:r>
         <w:drawing>
           <wp:inline>
-            <wp:extent cx="5334000" cy="4267200"/>
+            <wp:extent cx="4620126" cy="3696101"/>
             <wp:effectExtent b="0" l="0" r="0" t="0"/>
             <wp:docPr descr="" title="" id="37" name="Picture"/>
             <a:graphic>
@@ -1070,7 +1070,7 @@
                   <pic:spPr bwMode="auto">
                     <a:xfrm>
                       <a:off x="0" y="0"/>
-                      <a:ext cx="5334000" cy="4267200"/>
+                      <a:ext cx="4620126" cy="3696101"/>
                     </a:xfrm>
                     <a:prstGeom prst="rect">
                       <a:avLst/>
@@ -1475,7 +1475,7 @@
       <w:r>
         <w:drawing>
           <wp:inline>
-            <wp:extent cx="5334000" cy="4267200"/>
+            <wp:extent cx="4620126" cy="3696101"/>
             <wp:effectExtent b="0" l="0" r="0" t="0"/>
             <wp:docPr descr="" title="" id="41" name="Picture"/>
             <a:graphic>
@@ -1496,7 +1496,7 @@
                   <pic:spPr bwMode="auto">
                     <a:xfrm>
                       <a:off x="0" y="0"/>
-                      <a:ext cx="5334000" cy="4267200"/>
+                      <a:ext cx="4620126" cy="3696101"/>
                     </a:xfrm>
                     <a:prstGeom prst="rect">
                       <a:avLst/>

</xml_diff>